<commit_message>
Final Declutter of beam code + Updated final report
Updated final report with meeting notes. Declutter beam code by storing static deformation and coord + static deformation separately. X-rotation data is now non-zero for a select few modes. Further work is still required to make MAC calculation more robuts. MAC only calculates MAC in z-component of eigenvector so far.
</commit_message>
<xml_diff>
--- a/Torrence Reports and Associated Files/A2SRL Final Report.docx
+++ b/Torrence Reports and Associated Files/A2SRL Final Report.docx
@@ -85,7 +85,15 @@
         <w:t xml:space="preserve"> </w:t>
       </w:r>
       <w:r>
-        <w:t>from a ‘.mat’ library to calculate MAC</w:t>
+        <w:t xml:space="preserve">from a </w:t>
+      </w:r>
+      <w:proofErr w:type="gramStart"/>
+      <w:r>
+        <w:t>‘.mat</w:t>
+      </w:r>
+      <w:proofErr w:type="gramEnd"/>
+      <w:r>
+        <w:t>’ library to calculate MAC</w:t>
       </w:r>
       <w:r>
         <w:t xml:space="preserve"> for </w:t>
@@ -172,13 +180,24 @@
         <w:t xml:space="preserve"> modal shape of a structure</w:t>
       </w:r>
       <w:r>
-        <w:t>. The MAC Equation is as follows</w:t>
+        <w:t xml:space="preserve">. The MAC Equation is as </w:t>
+      </w:r>
+      <w:proofErr w:type="gramStart"/>
+      <w:r>
+        <w:t>follows</w:t>
       </w:r>
       <w:r>
         <w:rPr>
           <w:vertAlign w:val="superscript"/>
         </w:rPr>
-        <w:t>[1]</w:t>
+        <w:t>[</w:t>
+      </w:r>
+      <w:proofErr w:type="gramEnd"/>
+      <w:r>
+        <w:rPr>
+          <w:vertAlign w:val="superscript"/>
+        </w:rPr>
+        <w:t>1]</w:t>
       </w:r>
       <w:r>
         <w:t xml:space="preserve">: </w:t>
@@ -4306,15 +4325,25 @@
       </w:pPr>
       <w:r>
         <w:rPr>
+          <w:i/>
+          <w:iCs/>
           <w:noProof/>
         </w:rPr>
         <w:t>Importing Data</w:t>
       </w:r>
       <w:r>
         <w:rPr>
-          <w:noProof/>
-        </w:rPr>
-        <w:t>: The first portion of the script. Import</w:t>
+          <w:i/>
+          <w:iCs/>
+          <w:noProof/>
+        </w:rPr>
+        <w:t>:</w:t>
+      </w:r>
+      <w:r>
+        <w:rPr>
+          <w:noProof/>
+        </w:rPr>
+        <w:t xml:space="preserve"> The first portion of the script. Import</w:t>
       </w:r>
       <w:r>
         <w:rPr>
@@ -4348,15 +4377,25 @@
       </w:pPr>
       <w:r>
         <w:rPr>
+          <w:i/>
+          <w:iCs/>
           <w:noProof/>
         </w:rPr>
         <w:t>Declaring Test Operations</w:t>
       </w:r>
       <w:r>
         <w:rPr>
-          <w:noProof/>
-        </w:rPr>
-        <w:t>: Declare which tests you w</w:t>
+          <w:i/>
+          <w:iCs/>
+          <w:noProof/>
+        </w:rPr>
+        <w:t>:</w:t>
+      </w:r>
+      <w:r>
+        <w:rPr>
+          <w:noProof/>
+        </w:rPr>
+        <w:t xml:space="preserve"> Declare which tests you w</w:t>
       </w:r>
       <w:r>
         <w:rPr>
@@ -4387,7 +4426,19 @@
           <w:noProof/>
         </w:rPr>
         <w:lastRenderedPageBreak/>
-        <w:t xml:space="preserve">shapes. Additionally you can conduct a MAC of a non-uniform beam. Note: You will need to determine the mode frequencies you wish to compare </w:t>
+        <w:t>shapes. Additionally you can conduct a MAC of a non-uniform beam. Note: You will need to determine the</w:t>
+      </w:r>
+      <w:r>
+        <w:rPr>
+          <w:noProof/>
+        </w:rPr>
+        <w:t xml:space="preserve"> indicies</w:t>
+      </w:r>
+      <w:r>
+        <w:rPr>
+          <w:noProof/>
+        </w:rPr>
+        <w:t xml:space="preserve"> mode frequencies you wish to compare </w:t>
       </w:r>
       <w:r>
         <w:rPr>
@@ -4409,6 +4460,8 @@
       </w:pPr>
       <w:r>
         <w:rPr>
+          <w:i/>
+          <w:iCs/>
           <w:noProof/>
         </w:rPr>
         <w:t>Matching Coordinate Data</w:t>
@@ -4457,12 +4510,16 @@
       </w:pPr>
       <w:r>
         <w:rPr>
+          <w:i/>
+          <w:iCs/>
           <w:noProof/>
         </w:rPr>
         <w:t xml:space="preserve">Numerical Data </w:t>
       </w:r>
       <w:r>
         <w:rPr>
+          <w:i/>
+          <w:iCs/>
           <w:noProof/>
         </w:rPr>
         <w:t>Normalization</w:t>
@@ -4471,7 +4528,31 @@
         <w:rPr>
           <w:noProof/>
         </w:rPr>
-        <w:t>: Z-comonent numerical data was normalzied by the highest</w:t>
+        <w:t>: Z-com</w:t>
+      </w:r>
+      <w:r>
+        <w:rPr>
+          <w:noProof/>
+        </w:rPr>
+        <w:t>p</w:t>
+      </w:r>
+      <w:r>
+        <w:rPr>
+          <w:noProof/>
+        </w:rPr>
+        <w:t>onent numerical data was normali</w:t>
+      </w:r>
+      <w:r>
+        <w:rPr>
+          <w:noProof/>
+        </w:rPr>
+        <w:t>z</w:t>
+      </w:r>
+      <w:r>
+        <w:rPr>
+          <w:noProof/>
+        </w:rPr>
+        <w:t>ed by the highest</w:t>
       </w:r>
       <w:r>
         <w:rPr>
@@ -4489,19 +4570,13 @@
         <w:rPr>
           <w:noProof/>
         </w:rPr>
-        <w:t>value of</w:t>
-      </w:r>
-      <w:r>
-        <w:rPr>
-          <w:noProof/>
-        </w:rPr>
-        <w:t xml:space="preserve"> </w:t>
-      </w:r>
-      <w:r>
-        <w:rPr>
-          <w:noProof/>
-        </w:rPr>
-        <w:t>the mode shape data set</w:t>
+        <w:t>value of the z-component</w:t>
+      </w:r>
+      <w:r>
+        <w:rPr>
+          <w:noProof/>
+        </w:rPr>
+        <w:t xml:space="preserve"> mode shape data set</w:t>
       </w:r>
       <w:r>
         <w:rPr>
@@ -4541,6 +4616,8 @@
       </w:pPr>
       <w:r>
         <w:rPr>
+          <w:i/>
+          <w:iCs/>
           <w:noProof/>
         </w:rPr>
         <w:t>Reducing Coordinate Data</w:t>
@@ -4549,19 +4626,73 @@
         <w:rPr>
           <w:noProof/>
         </w:rPr>
-        <w:t xml:space="preserve">: After </w:t>
-      </w:r>
-      <w:r>
-        <w:rPr>
-          <w:noProof/>
-        </w:rPr>
-        <w:t xml:space="preserve">data was normalzied, the data was then stripped of any </w:t>
-      </w:r>
-      <w:r>
-        <w:rPr>
-          <w:noProof/>
-        </w:rPr>
-        <w:t xml:space="preserve">grid points that did not align with the experimental data set </w:t>
+        <w:t>: After</w:t>
+      </w:r>
+      <w:r>
+        <w:rPr>
+          <w:noProof/>
+        </w:rPr>
+        <w:t xml:space="preserve"> numerical</w:t>
+      </w:r>
+      <w:r>
+        <w:rPr>
+          <w:noProof/>
+        </w:rPr>
+        <w:t xml:space="preserve"> </w:t>
+      </w:r>
+      <w:r>
+        <w:rPr>
+          <w:noProof/>
+        </w:rPr>
+        <w:t>data was normalzied, the</w:t>
+      </w:r>
+      <w:r>
+        <w:rPr>
+          <w:noProof/>
+        </w:rPr>
+        <w:t xml:space="preserve"> m</w:t>
+      </w:r>
+      <w:r>
+        <w:rPr>
+          <w:noProof/>
+        </w:rPr>
+        <w:t>ode</w:t>
+      </w:r>
+      <w:r>
+        <w:rPr>
+          <w:noProof/>
+        </w:rPr>
+        <w:t xml:space="preserve"> data was then stripped of any </w:t>
+      </w:r>
+      <w:r>
+        <w:rPr>
+          <w:noProof/>
+        </w:rPr>
+        <w:t>associated gr</w:t>
+      </w:r>
+      <w:r>
+        <w:rPr>
+          <w:noProof/>
+        </w:rPr>
+        <w:t>id</w:t>
+      </w:r>
+      <w:r>
+        <w:rPr>
+          <w:noProof/>
+        </w:rPr>
+        <w:t>s points</w:t>
+      </w:r>
+      <w:r>
+        <w:rPr>
+          <w:noProof/>
+        </w:rPr>
+        <w:t xml:space="preserve"> </w:t>
+      </w:r>
+      <w:r>
+        <w:rPr>
+          <w:noProof/>
+        </w:rPr>
+        <w:t xml:space="preserve">that did not align with the experimental data set </w:t>
       </w:r>
       <w:r>
         <w:rPr>
@@ -4583,6 +4714,8 @@
       </w:pPr>
       <w:r>
         <w:rPr>
+          <w:i/>
+          <w:iCs/>
           <w:noProof/>
         </w:rPr>
         <w:t>Creating Phi Matrix</w:t>
@@ -4597,7 +4730,49 @@
         <w:rPr>
           <w:noProof/>
         </w:rPr>
-        <w:t>frequencies analysed x  degrees of freedom in z (how many accelerometers there are)}</w:t>
+        <w:t>mode shape</w:t>
+      </w:r>
+      <w:r>
+        <w:rPr>
+          <w:noProof/>
+        </w:rPr>
+        <w:t xml:space="preserve"> </w:t>
+      </w:r>
+      <w:r>
+        <w:rPr>
+          <w:noProof/>
+        </w:rPr>
+        <w:t xml:space="preserve"> </w:t>
+      </w:r>
+      <w:r>
+        <w:rPr>
+          <w:noProof/>
+        </w:rPr>
+        <w:t>x</w:t>
+      </w:r>
+      <w:r>
+        <w:rPr>
+          <w:noProof/>
+        </w:rPr>
+        <w:t xml:space="preserve"> </w:t>
+      </w:r>
+      <w:r>
+        <w:rPr>
+          <w:noProof/>
+        </w:rPr>
+        <w:t xml:space="preserve"> </w:t>
+      </w:r>
+      <w:r>
+        <w:rPr>
+          <w:noProof/>
+        </w:rPr>
+        <w:t>number of data points</w:t>
+      </w:r>
+      <w:r>
+        <w:rPr>
+          <w:noProof/>
+        </w:rPr>
+        <w:t xml:space="preserve"> (how many accelerometers there are)}</w:t>
       </w:r>
       <w:r>
         <w:rPr>
@@ -4619,6 +4794,8 @@
       </w:pPr>
       <w:r>
         <w:rPr>
+          <w:i/>
+          <w:iCs/>
           <w:noProof/>
         </w:rPr>
         <w:t>Calculating MAC Matrix</w:t>
@@ -4649,6 +4826,8 @@
       </w:pPr>
       <w:r>
         <w:rPr>
+          <w:i/>
+          <w:iCs/>
           <w:noProof/>
         </w:rPr>
         <w:t>Displaying MAC Matrix and Associated Mode Graphs</w:t>
@@ -4992,7 +5171,14 @@
         <w:rPr>
           <w:noProof/>
         </w:rPr>
-        <w:t xml:space="preserve">create disimilar mode shapes between </w:t>
+        <w:t xml:space="preserve">create disimilar mode shapes </w:t>
+      </w:r>
+      <w:r>
+        <w:rPr>
+          <w:noProof/>
+        </w:rPr>
+        <w:lastRenderedPageBreak/>
+        <w:t xml:space="preserve">between </w:t>
       </w:r>
       <w:r>
         <w:rPr>
@@ -5028,7 +5214,6 @@
         <w:rPr>
           <w:noProof/>
         </w:rPr>
-        <w:lastRenderedPageBreak/>
         <w:t>In previous iterations of the script</w:t>
       </w:r>
       <w:r>
@@ -5180,6 +5365,39 @@
           <w:noProof/>
         </w:rPr>
         <w:t xml:space="preserve">This may be due to accidentally manipulating the data prior to the MAC comparison. </w:t>
+      </w:r>
+    </w:p>
+    <w:p>
+      <w:pPr>
+        <w:pStyle w:val="ListParagraph"/>
+        <w:numPr>
+          <w:ilvl w:val="0"/>
+          <w:numId w:val="1"/>
+        </w:numPr>
+        <w:rPr>
+          <w:noProof/>
+        </w:rPr>
+      </w:pPr>
+      <w:r>
+        <w:rPr>
+          <w:noProof/>
+          <w:color w:val="FF0000"/>
+        </w:rPr>
+        <w:t xml:space="preserve">MAC Comparison has only been calculated based on the z component of the eigenvector, which </w:t>
+      </w:r>
+      <w:r>
+        <w:rPr>
+          <w:noProof/>
+          <w:color w:val="FF0000"/>
+        </w:rPr>
+        <w:t>is an oversimplification. Additional work is needed to calculate the MAC in the x and y components</w:t>
+      </w:r>
+      <w:r>
+        <w:rPr>
+          <w:noProof/>
+          <w:color w:val="FF0000"/>
+        </w:rPr>
+        <w:t>, so that the calculation can be come to seen as more wholelistic.</w:t>
       </w:r>
     </w:p>
     <w:p>
@@ -5688,41 +5906,6 @@
           <w:noProof/>
         </w:rPr>
       </w:pPr>
-    </w:p>
-    <w:p>
-      <w:pPr>
-        <w:rPr>
-          <w:noProof/>
-        </w:rPr>
-      </w:pPr>
-    </w:p>
-    <w:p>
-      <w:pPr>
-        <w:rPr>
-          <w:noProof/>
-        </w:rPr>
-      </w:pPr>
-    </w:p>
-    <w:p>
-      <w:pPr>
-        <w:rPr>
-          <w:noProof/>
-        </w:rPr>
-      </w:pPr>
-    </w:p>
-    <w:p>
-      <w:pPr>
-        <w:rPr>
-          <w:noProof/>
-        </w:rPr>
-      </w:pPr>
-    </w:p>
-    <w:p>
-      <w:pPr>
-        <w:rPr>
-          <w:noProof/>
-        </w:rPr>
-      </w:pPr>
       <w:r>
         <w:rPr>
           <w:noProof/>
@@ -5809,7 +5992,39 @@
           <w:sz w:val="22"/>
           <w:szCs w:val="22"/>
         </w:rPr>
-        <w:t xml:space="preserve">[1]Pastor, M., Binda, M., &amp; Harčarik, T. (2012). Modal Assurance Criterion. </w:t>
+        <w:t>[</w:t>
+      </w:r>
+      <w:proofErr w:type="gramStart"/>
+      <w:r>
+        <w:rPr>
+          <w:sz w:val="22"/>
+          <w:szCs w:val="22"/>
+        </w:rPr>
+        <w:t>1]Pastor</w:t>
+      </w:r>
+      <w:proofErr w:type="gramEnd"/>
+      <w:r>
+        <w:rPr>
+          <w:sz w:val="22"/>
+          <w:szCs w:val="22"/>
+        </w:rPr>
+        <w:t xml:space="preserve">, M., Binda, M., &amp; </w:t>
+      </w:r>
+      <w:proofErr w:type="spellStart"/>
+      <w:r>
+        <w:rPr>
+          <w:sz w:val="22"/>
+          <w:szCs w:val="22"/>
+        </w:rPr>
+        <w:t>Harčarik</w:t>
+      </w:r>
+      <w:proofErr w:type="spellEnd"/>
+      <w:r>
+        <w:rPr>
+          <w:sz w:val="22"/>
+          <w:szCs w:val="22"/>
+        </w:rPr>
+        <w:t xml:space="preserve">, T. (2012). Modal Assurance Criterion. </w:t>
       </w:r>
       <w:r>
         <w:rPr>
@@ -5841,7 +6056,23 @@
           <w:sz w:val="22"/>
           <w:szCs w:val="22"/>
         </w:rPr>
-        <w:t>, 543-548. doi:10.1016/j.proeng.2012.09.551</w:t>
+        <w:t xml:space="preserve">, 543-548. </w:t>
+      </w:r>
+      <w:proofErr w:type="gramStart"/>
+      <w:r>
+        <w:rPr>
+          <w:sz w:val="22"/>
+          <w:szCs w:val="22"/>
+        </w:rPr>
+        <w:t>doi:10.1016/j.proeng</w:t>
+      </w:r>
+      <w:proofErr w:type="gramEnd"/>
+      <w:r>
+        <w:rPr>
+          <w:sz w:val="22"/>
+          <w:szCs w:val="22"/>
+        </w:rPr>
+        <w:t>.2012.09.551</w:t>
       </w:r>
     </w:p>
     <w:p>

</xml_diff>